<commit_message>
Project Phase 1 Report Template
</commit_message>
<xml_diff>
--- a/project/CMPS350-Basair-Phase1-Report.docx
+++ b/project/CMPS350-Basair-Phase1-Report.docx
@@ -158,7 +158,7 @@
                 <w:sz w:val="28"/>
                 <w:szCs w:val="28"/>
               </w:rPr>
-              <w:t>15</w:t>
+              <w:t>20</w:t>
             </w:r>
             <w:r>
               <w:rPr>
@@ -311,27 +311,7 @@
                 <w:sz w:val="24"/>
                 <w:szCs w:val="24"/>
               </w:rPr>
-              <w:t>Student1 full name (</w:t>
-            </w:r>
-            <w:proofErr w:type="spellStart"/>
-            <w:r>
-              <w:rPr>
-                <w:bCs/>
-                <w:color w:val="auto"/>
-                <w:sz w:val="24"/>
-                <w:szCs w:val="24"/>
-              </w:rPr>
-              <w:t>StudentId</w:t>
-            </w:r>
-            <w:proofErr w:type="spellEnd"/>
-            <w:r>
-              <w:rPr>
-                <w:bCs/>
-                <w:color w:val="auto"/>
-                <w:sz w:val="24"/>
-                <w:szCs w:val="24"/>
-              </w:rPr>
-              <w:t>)</w:t>
+              <w:t>Student1 full name (StudentId)</w:t>
             </w:r>
           </w:p>
           <w:p>
@@ -353,27 +333,7 @@
                 <w:sz w:val="24"/>
                 <w:szCs w:val="24"/>
               </w:rPr>
-              <w:t>Student2 full name (</w:t>
-            </w:r>
-            <w:proofErr w:type="spellStart"/>
-            <w:r>
-              <w:rPr>
-                <w:bCs/>
-                <w:color w:val="auto"/>
-                <w:sz w:val="24"/>
-                <w:szCs w:val="24"/>
-              </w:rPr>
-              <w:t>StudentId</w:t>
-            </w:r>
-            <w:proofErr w:type="spellEnd"/>
-            <w:r>
-              <w:rPr>
-                <w:bCs/>
-                <w:color w:val="auto"/>
-                <w:sz w:val="24"/>
-                <w:szCs w:val="24"/>
-              </w:rPr>
-              <w:t>)</w:t>
+              <w:t>Student2 full name (StudentId)</w:t>
             </w:r>
           </w:p>
           <w:p>
@@ -395,27 +355,7 @@
                 <w:sz w:val="24"/>
                 <w:szCs w:val="24"/>
               </w:rPr>
-              <w:t>Student3 full name (</w:t>
-            </w:r>
-            <w:proofErr w:type="spellStart"/>
-            <w:r>
-              <w:rPr>
-                <w:bCs/>
-                <w:color w:val="auto"/>
-                <w:sz w:val="24"/>
-                <w:szCs w:val="24"/>
-              </w:rPr>
-              <w:t>StudentId</w:t>
-            </w:r>
-            <w:proofErr w:type="spellEnd"/>
-            <w:r>
-              <w:rPr>
-                <w:bCs/>
-                <w:color w:val="auto"/>
-                <w:sz w:val="24"/>
-                <w:szCs w:val="24"/>
-              </w:rPr>
-              <w:t>)</w:t>
+              <w:t>Student3 full name (StudentId)</w:t>
             </w:r>
           </w:p>
           <w:p>
@@ -951,17 +891,82 @@
               <w:ind w:left="13" w:right="0" w:hanging="11"/>
               <w:jc w:val="left"/>
               <w:rPr>
+                <w:b/>
+                <w:bCs/>
+              </w:rPr>
+            </w:pPr>
+            <w:r>
+              <w:rPr>
+                <w:b/>
+                <w:bCs/>
+              </w:rPr>
+              <w:t>Quran Navigator</w:t>
+            </w:r>
+          </w:p>
+          <w:p>
+            <w:pPr>
+              <w:spacing w:after="0" w:line="259" w:lineRule="auto"/>
+              <w:ind w:left="13" w:right="0" w:hanging="11"/>
+              <w:jc w:val="left"/>
+            </w:pPr>
+            <w:r>
+              <w:t xml:space="preserve">- </w:t>
+            </w:r>
+            <w:r>
+              <w:t>Navigate by Juz</w:t>
+            </w:r>
+            <w:r>
+              <w:t xml:space="preserve"> (12 pts)</w:t>
+            </w:r>
+          </w:p>
+          <w:p>
+            <w:pPr>
+              <w:spacing w:after="0" w:line="259" w:lineRule="auto"/>
+              <w:ind w:left="13" w:right="0" w:hanging="11"/>
+              <w:jc w:val="left"/>
+            </w:pPr>
+            <w:r>
+              <w:t xml:space="preserve">- </w:t>
+            </w:r>
+            <w:r>
+              <w:t>Navigate by Surah</w:t>
+            </w:r>
+            <w:r>
+              <w:t xml:space="preserve"> </w:t>
+            </w:r>
+            <w:r>
+              <w:t>(1</w:t>
+            </w:r>
+            <w:r>
+              <w:t>2</w:t>
+            </w:r>
+            <w:r>
+              <w:t xml:space="preserve"> pts)</w:t>
+            </w:r>
+          </w:p>
+          <w:p>
+            <w:pPr>
+              <w:spacing w:after="0" w:line="259" w:lineRule="auto"/>
+              <w:ind w:left="13" w:right="0" w:hanging="11"/>
+              <w:jc w:val="left"/>
+              <w:rPr>
                 <w:rFonts w:asciiTheme="majorBidi" w:hAnsiTheme="majorBidi" w:cstheme="majorBidi"/>
               </w:rPr>
             </w:pPr>
             <w:r>
-              <w:t xml:space="preserve">U1 </w:t>
-            </w:r>
-            <w:r>
-              <w:t>–</w:t>
-            </w:r>
-            <w:r>
-              <w:t xml:space="preserve"> Login</w:t>
+              <w:t xml:space="preserve">- </w:t>
+            </w:r>
+            <w:r>
+              <w:t xml:space="preserve">Navigate by page number </w:t>
+            </w:r>
+            <w:r>
+              <w:t>(</w:t>
+            </w:r>
+            <w:r>
+              <w:t>6</w:t>
+            </w:r>
+            <w:r>
+              <w:t xml:space="preserve"> pts)</w:t>
             </w:r>
           </w:p>
         </w:tc>
@@ -976,7 +981,7 @@
               <w:jc w:val="center"/>
             </w:pPr>
             <w:r>
-              <w:t>5</w:t>
+              <w:t>30</w:t>
             </w:r>
           </w:p>
         </w:tc>
@@ -1032,19 +1037,60 @@
               <w:ind w:left="13" w:right="0" w:hanging="11"/>
               <w:jc w:val="left"/>
               <w:rPr>
-                <w:rFonts w:asciiTheme="majorBidi" w:hAnsiTheme="majorBidi" w:cstheme="majorBidi"/>
+                <w:b/>
+                <w:bCs/>
               </w:rPr>
             </w:pPr>
             <w:r>
-              <w:t xml:space="preserve">U2 - </w:t>
-            </w:r>
-            <w:proofErr w:type="spellStart"/>
-            <w:r>
-              <w:t>YalaPay</w:t>
-            </w:r>
-            <w:proofErr w:type="spellEnd"/>
-            <w:r>
-              <w:t xml:space="preserve"> Dashboard</w:t>
+              <w:rPr>
+                <w:b/>
+                <w:bCs/>
+              </w:rPr>
+              <w:t>Quran Viewer</w:t>
+            </w:r>
+          </w:p>
+          <w:p>
+            <w:pPr>
+              <w:spacing w:after="0" w:line="259" w:lineRule="auto"/>
+              <w:ind w:left="13" w:right="0" w:hanging="11"/>
+              <w:jc w:val="left"/>
+            </w:pPr>
+            <w:r>
+              <w:t xml:space="preserve">- </w:t>
+            </w:r>
+            <w:r>
+              <w:t xml:space="preserve">Display the Quran Page and the summary text of each </w:t>
+            </w:r>
+            <w:r>
+              <w:rPr>
+                <w:rtl/>
+              </w:rPr>
+              <w:t>قسم</w:t>
+            </w:r>
+            <w:r>
+              <w:t xml:space="preserve"> (40 pts)</w:t>
+            </w:r>
+          </w:p>
+          <w:p>
+            <w:pPr>
+              <w:spacing w:after="0" w:line="259" w:lineRule="auto"/>
+              <w:ind w:left="13" w:right="0" w:hanging="11"/>
+              <w:jc w:val="left"/>
+            </w:pPr>
+            <w:r>
+              <w:t xml:space="preserve">- </w:t>
+            </w:r>
+            <w:r>
+              <w:t xml:space="preserve">View resources associated with the </w:t>
+            </w:r>
+            <w:r>
+              <w:rPr>
+                <w:rtl/>
+              </w:rPr>
+              <w:t>قسم</w:t>
+            </w:r>
+            <w:r>
+              <w:t xml:space="preserve"> (25 pts)</w:t>
             </w:r>
           </w:p>
         </w:tc>
@@ -1059,7 +1105,7 @@
               <w:jc w:val="center"/>
             </w:pPr>
             <w:r>
-              <w:t>5</w:t>
+              <w:t>65</w:t>
             </w:r>
           </w:p>
         </w:tc>
@@ -1116,14 +1162,16 @@
               <w:ind w:left="13" w:right="0" w:hanging="11"/>
               <w:jc w:val="left"/>
               <w:rPr>
-                <w:rFonts w:asciiTheme="majorBidi" w:hAnsiTheme="majorBidi" w:cstheme="majorBidi"/>
+                <w:b/>
+                <w:bCs/>
               </w:rPr>
             </w:pPr>
             <w:r>
               <w:rPr>
-                <w:rFonts w:asciiTheme="majorBidi" w:hAnsiTheme="majorBidi" w:cstheme="majorBidi"/>
+                <w:b/>
+                <w:bCs/>
               </w:rPr>
-              <w:t>U3 - List/Search/Add/ Update and Delete a Customer:</w:t>
+              <w:t>Topics Map</w:t>
             </w:r>
           </w:p>
           <w:p>
@@ -1131,21 +1179,15 @@
               <w:spacing w:after="0" w:line="259" w:lineRule="auto"/>
               <w:ind w:left="13" w:right="0" w:hanging="11"/>
               <w:jc w:val="left"/>
-              <w:rPr>
-                <w:rFonts w:asciiTheme="majorBidi" w:hAnsiTheme="majorBidi" w:cstheme="majorBidi"/>
-              </w:rPr>
             </w:pPr>
             <w:r>
-              <w:rPr>
-                <w:rFonts w:asciiTheme="majorBidi" w:hAnsiTheme="majorBidi" w:cstheme="majorBidi"/>
-              </w:rPr>
-              <w:t>1. List Customers</w:t>
-            </w:r>
-            <w:r>
-              <w:rPr>
-                <w:rFonts w:asciiTheme="majorBidi" w:hAnsiTheme="majorBidi" w:cstheme="majorBidi"/>
-              </w:rPr>
-              <w:t xml:space="preserve"> (5 pts)</w:t>
+              <w:t xml:space="preserve">- </w:t>
+            </w:r>
+            <w:r>
+              <w:t>Topics Map</w:t>
+            </w:r>
+            <w:r>
+              <w:t xml:space="preserve"> (20 pts)</w:t>
             </w:r>
           </w:p>
           <w:p>
@@ -1153,111 +1195,24 @@
               <w:spacing w:after="0" w:line="259" w:lineRule="auto"/>
               <w:ind w:left="13" w:right="0" w:hanging="11"/>
               <w:jc w:val="left"/>
+            </w:pPr>
+            <w:r>
+              <w:t xml:space="preserve">- </w:t>
+            </w:r>
+            <w:r>
+              <w:t xml:space="preserve">View Quran page associated with the </w:t>
+            </w:r>
+            <w:r>
               <w:rPr>
-                <w:rFonts w:asciiTheme="majorBidi" w:hAnsiTheme="majorBidi" w:cstheme="majorBidi"/>
+                <w:rtl/>
               </w:rPr>
-            </w:pPr>
-            <w:r>
-              <w:rPr>
-                <w:rFonts w:asciiTheme="majorBidi" w:hAnsiTheme="majorBidi" w:cstheme="majorBidi"/>
-              </w:rPr>
-              <w:t>2. Search Customers</w:t>
-            </w:r>
-            <w:r>
-              <w:rPr>
-                <w:rFonts w:asciiTheme="majorBidi" w:hAnsiTheme="majorBidi" w:cstheme="majorBidi"/>
-              </w:rPr>
-              <w:t xml:space="preserve"> (4 pts)</w:t>
-            </w:r>
-          </w:p>
-          <w:p>
-            <w:pPr>
-              <w:spacing w:after="0" w:line="259" w:lineRule="auto"/>
-              <w:ind w:left="13" w:right="0" w:hanging="11"/>
-              <w:jc w:val="left"/>
-              <w:rPr>
-                <w:rFonts w:asciiTheme="majorBidi" w:hAnsiTheme="majorBidi" w:cstheme="majorBidi"/>
-              </w:rPr>
-            </w:pPr>
-            <w:r>
-              <w:rPr>
-                <w:rFonts w:asciiTheme="majorBidi" w:hAnsiTheme="majorBidi" w:cstheme="majorBidi"/>
-              </w:rPr>
-              <w:t>3. Add Customer</w:t>
-            </w:r>
-            <w:r>
-              <w:rPr>
-                <w:rFonts w:asciiTheme="majorBidi" w:hAnsiTheme="majorBidi" w:cstheme="majorBidi"/>
-              </w:rPr>
-              <w:t xml:space="preserve"> (</w:t>
-            </w:r>
-            <w:r>
-              <w:rPr>
-                <w:rFonts w:asciiTheme="majorBidi" w:hAnsiTheme="majorBidi" w:cstheme="majorBidi"/>
-              </w:rPr>
-              <w:t>8</w:t>
-            </w:r>
-            <w:r>
-              <w:rPr>
-                <w:rFonts w:asciiTheme="majorBidi" w:hAnsiTheme="majorBidi" w:cstheme="majorBidi"/>
-              </w:rPr>
-              <w:t xml:space="preserve"> pts)</w:t>
-            </w:r>
-          </w:p>
-          <w:p>
-            <w:pPr>
-              <w:spacing w:after="0" w:line="259" w:lineRule="auto"/>
-              <w:ind w:left="13" w:right="0" w:hanging="11"/>
-              <w:jc w:val="left"/>
-              <w:rPr>
-                <w:rFonts w:asciiTheme="majorBidi" w:hAnsiTheme="majorBidi" w:cstheme="majorBidi"/>
-              </w:rPr>
-            </w:pPr>
-            <w:r>
-              <w:rPr>
-                <w:rFonts w:asciiTheme="majorBidi" w:hAnsiTheme="majorBidi" w:cstheme="majorBidi"/>
-              </w:rPr>
-              <w:t>4. Update Customer</w:t>
-            </w:r>
-            <w:r>
-              <w:rPr>
-                <w:rFonts w:asciiTheme="majorBidi" w:hAnsiTheme="majorBidi" w:cstheme="majorBidi"/>
-              </w:rPr>
-              <w:t xml:space="preserve"> (</w:t>
-            </w:r>
-            <w:r>
-              <w:rPr>
-                <w:rFonts w:asciiTheme="majorBidi" w:hAnsiTheme="majorBidi" w:cstheme="majorBidi"/>
-              </w:rPr>
-              <w:t>5</w:t>
-            </w:r>
-            <w:r>
-              <w:rPr>
-                <w:rFonts w:asciiTheme="majorBidi" w:hAnsiTheme="majorBidi" w:cstheme="majorBidi"/>
-              </w:rPr>
-              <w:t xml:space="preserve"> pts)</w:t>
-            </w:r>
-          </w:p>
-          <w:p>
-            <w:pPr>
-              <w:spacing w:after="0" w:line="259" w:lineRule="auto"/>
-              <w:ind w:left="13" w:right="0" w:hanging="11"/>
-              <w:jc w:val="left"/>
-              <w:rPr>
-                <w:rFonts w:asciiTheme="majorBidi" w:hAnsiTheme="majorBidi" w:cstheme="majorBidi"/>
-              </w:rPr>
-            </w:pPr>
-            <w:r>
-              <w:rPr>
-                <w:rFonts w:asciiTheme="majorBidi" w:hAnsiTheme="majorBidi" w:cstheme="majorBidi"/>
-              </w:rPr>
-              <w:t>5. Delete Customer</w:t>
-            </w:r>
-            <w:r>
-              <w:rPr>
-                <w:rFonts w:asciiTheme="majorBidi" w:hAnsiTheme="majorBidi" w:cstheme="majorBidi"/>
-              </w:rPr>
-              <w:t xml:space="preserve"> (3 pts)</w:t>
+              <w:t>قسم</w:t>
+            </w:r>
+            <w:r>
+              <w:t xml:space="preserve"> </w:t>
+            </w:r>
+            <w:r>
+              <w:t>(10 pts)</w:t>
             </w:r>
           </w:p>
         </w:tc>
@@ -1272,10 +1227,7 @@
               <w:jc w:val="center"/>
             </w:pPr>
             <w:r>
-              <w:t>2</w:t>
-            </w:r>
-            <w:r>
-              <w:t>5</w:t>
+              <w:t>30</w:t>
             </w:r>
           </w:p>
           <w:p/>
@@ -1332,14 +1284,26 @@
               <w:ind w:left="13" w:right="0" w:hanging="11"/>
               <w:jc w:val="left"/>
               <w:rPr>
-                <w:rFonts w:asciiTheme="majorBidi" w:hAnsiTheme="majorBidi" w:cstheme="majorBidi"/>
+                <w:lang w:val="en-GB"/>
               </w:rPr>
             </w:pPr>
             <w:r>
               <w:rPr>
-                <w:rFonts w:asciiTheme="majorBidi" w:hAnsiTheme="majorBidi" w:cstheme="majorBidi"/>
+                <w:lang w:val="en-GB"/>
               </w:rPr>
-              <w:t>U4 - List/Search/Add/ Update and Delete an Invoice</w:t>
+              <w:t>Verse Recitation</w:t>
+            </w:r>
+            <w:r>
+              <w:rPr>
+                <w:lang w:val="en-GB"/>
+              </w:rPr>
+              <w:t xml:space="preserve"> &amp; </w:t>
+            </w:r>
+            <w:r>
+              <w:rPr>
+                <w:lang w:val="en-GB"/>
+              </w:rPr>
+              <w:t>Tafsir</w:t>
             </w:r>
           </w:p>
           <w:p>
@@ -1348,685 +1312,44 @@
               <w:ind w:left="13" w:right="0" w:hanging="11"/>
               <w:jc w:val="left"/>
               <w:rPr>
-                <w:rFonts w:asciiTheme="majorBidi" w:hAnsiTheme="majorBidi" w:cstheme="majorBidi"/>
+                <w:lang w:val="en-GB"/>
               </w:rPr>
             </w:pPr>
+            <w:r>
+              <w:rPr>
+                <w:rFonts w:asciiTheme="majorBidi" w:hAnsiTheme="majorBidi" w:cstheme="majorBidi"/>
+                <w:b/>
+                <w:bCs/>
+                <w:highlight w:val="yellow"/>
+              </w:rPr>
+              <w:t>Optional</w:t>
+            </w:r>
+            <w:r>
+              <w:rPr>
+                <w:rFonts w:asciiTheme="majorBidi" w:hAnsiTheme="majorBidi" w:cstheme="majorBidi"/>
+                <w:highlight w:val="yellow"/>
+              </w:rPr>
+              <w:t xml:space="preserve"> 10pts bonus</w:t>
+            </w:r>
             <w:r>
               <w:rPr>
                 <w:rFonts w:asciiTheme="majorBidi" w:hAnsiTheme="majorBidi" w:cstheme="majorBidi"/>
               </w:rPr>
-              <w:t>1. List Invoices</w:t>
+              <w:t xml:space="preserve"> if </w:t>
+            </w:r>
+            <w:r>
+              <w:rPr>
+                <w:rFonts w:asciiTheme="majorBidi" w:hAnsiTheme="majorBidi" w:cstheme="majorBidi"/>
+                <w:b/>
+                <w:bCs/>
+              </w:rPr>
+              <w:t>fully done and working</w:t>
             </w:r>
             <w:r>
               <w:rPr>
                 <w:rFonts w:asciiTheme="majorBidi" w:hAnsiTheme="majorBidi" w:cstheme="majorBidi"/>
               </w:rPr>
-              <w:t xml:space="preserve"> (5 pts)</w:t>
-            </w:r>
-          </w:p>
-          <w:p>
-            <w:pPr>
-              <w:spacing w:after="0" w:line="259" w:lineRule="auto"/>
-              <w:ind w:left="13" w:right="0" w:hanging="11"/>
-              <w:jc w:val="left"/>
-              <w:rPr>
-                <w:rFonts w:asciiTheme="majorBidi" w:hAnsiTheme="majorBidi" w:cstheme="majorBidi"/>
-              </w:rPr>
-            </w:pPr>
-            <w:r>
-              <w:rPr>
-                <w:rFonts w:asciiTheme="majorBidi" w:hAnsiTheme="majorBidi" w:cstheme="majorBidi"/>
-              </w:rPr>
-              <w:t>2. Search Invoices</w:t>
-            </w:r>
-            <w:r>
-              <w:rPr>
-                <w:rFonts w:asciiTheme="majorBidi" w:hAnsiTheme="majorBidi" w:cstheme="majorBidi"/>
-              </w:rPr>
-              <w:t xml:space="preserve"> (4 pts)</w:t>
-            </w:r>
-          </w:p>
-          <w:p>
-            <w:pPr>
-              <w:spacing w:after="0" w:line="259" w:lineRule="auto"/>
-              <w:ind w:left="13" w:right="0" w:hanging="11"/>
-              <w:jc w:val="left"/>
-              <w:rPr>
-                <w:rFonts w:asciiTheme="majorBidi" w:hAnsiTheme="majorBidi" w:cstheme="majorBidi"/>
-              </w:rPr>
-            </w:pPr>
-            <w:r>
-              <w:rPr>
-                <w:rFonts w:asciiTheme="majorBidi" w:hAnsiTheme="majorBidi" w:cstheme="majorBidi"/>
-              </w:rPr>
-              <w:t>3. Add Invoice</w:t>
-            </w:r>
-            <w:r>
-              <w:rPr>
-                <w:rFonts w:asciiTheme="majorBidi" w:hAnsiTheme="majorBidi" w:cstheme="majorBidi"/>
-              </w:rPr>
-              <w:t xml:space="preserve"> (</w:t>
-            </w:r>
-            <w:r>
-              <w:rPr>
-                <w:rFonts w:asciiTheme="majorBidi" w:hAnsiTheme="majorBidi" w:cstheme="majorBidi"/>
-              </w:rPr>
-              <w:t>8</w:t>
-            </w:r>
-            <w:r>
-              <w:rPr>
-                <w:rFonts w:asciiTheme="majorBidi" w:hAnsiTheme="majorBidi" w:cstheme="majorBidi"/>
-              </w:rPr>
-              <w:t xml:space="preserve"> pts)</w:t>
-            </w:r>
-          </w:p>
-          <w:p>
-            <w:pPr>
-              <w:spacing w:after="0" w:line="259" w:lineRule="auto"/>
-              <w:ind w:left="13" w:right="0" w:hanging="11"/>
-              <w:jc w:val="left"/>
-              <w:rPr>
-                <w:rFonts w:asciiTheme="majorBidi" w:hAnsiTheme="majorBidi" w:cstheme="majorBidi"/>
-              </w:rPr>
-            </w:pPr>
-            <w:r>
-              <w:rPr>
-                <w:rFonts w:asciiTheme="majorBidi" w:hAnsiTheme="majorBidi" w:cstheme="majorBidi"/>
-              </w:rPr>
-              <w:t>4. Update Invoice</w:t>
-            </w:r>
-            <w:r>
-              <w:rPr>
-                <w:rFonts w:asciiTheme="majorBidi" w:hAnsiTheme="majorBidi" w:cstheme="majorBidi"/>
-              </w:rPr>
-              <w:t xml:space="preserve"> (</w:t>
-            </w:r>
-            <w:r>
-              <w:rPr>
-                <w:rFonts w:asciiTheme="majorBidi" w:hAnsiTheme="majorBidi" w:cstheme="majorBidi"/>
-              </w:rPr>
-              <w:t>5</w:t>
-            </w:r>
-            <w:r>
-              <w:rPr>
-                <w:rFonts w:asciiTheme="majorBidi" w:hAnsiTheme="majorBidi" w:cstheme="majorBidi"/>
-              </w:rPr>
-              <w:t xml:space="preserve"> pts)</w:t>
-            </w:r>
-          </w:p>
-          <w:p>
-            <w:pPr>
-              <w:spacing w:after="0" w:line="259" w:lineRule="auto"/>
-              <w:ind w:left="13" w:right="0" w:hanging="11"/>
-              <w:jc w:val="left"/>
-              <w:rPr>
-                <w:rFonts w:asciiTheme="majorBidi" w:hAnsiTheme="majorBidi" w:cstheme="majorBidi"/>
-              </w:rPr>
-            </w:pPr>
-            <w:r>
-              <w:rPr>
-                <w:rFonts w:asciiTheme="majorBidi" w:hAnsiTheme="majorBidi" w:cstheme="majorBidi"/>
-              </w:rPr>
-              <w:t>5. Delete Invoice</w:t>
-            </w:r>
-            <w:r>
-              <w:rPr>
-                <w:rFonts w:asciiTheme="majorBidi" w:hAnsiTheme="majorBidi" w:cstheme="majorBidi"/>
-              </w:rPr>
-              <w:t xml:space="preserve"> (3 pts)</w:t>
-            </w:r>
-          </w:p>
-        </w:tc>
-        <w:tc>
-          <w:tcPr>
-            <w:tcW w:w="709" w:type="dxa"/>
-          </w:tcPr>
-          <w:p>
-            <w:pPr>
-              <w:spacing w:after="0" w:line="259" w:lineRule="auto"/>
-              <w:ind w:left="0" w:right="41" w:firstLine="0"/>
-              <w:jc w:val="center"/>
-            </w:pPr>
-            <w:r>
-              <w:t>2</w:t>
-            </w:r>
-            <w:r>
-              <w:t>5</w:t>
-            </w:r>
-          </w:p>
-        </w:tc>
-        <w:tc>
-          <w:tcPr>
-            <w:tcW w:w="1276" w:type="dxa"/>
-          </w:tcPr>
-          <w:p>
-            <w:pPr>
-              <w:spacing w:after="0" w:line="259" w:lineRule="auto"/>
-              <w:ind w:left="132" w:right="0" w:firstLine="0"/>
-              <w:jc w:val="center"/>
-            </w:pPr>
-          </w:p>
-        </w:tc>
-        <w:tc>
-          <w:tcPr>
-            <w:tcW w:w="4780" w:type="dxa"/>
-          </w:tcPr>
-          <w:p>
-            <w:pPr>
-              <w:spacing w:after="0" w:line="259" w:lineRule="auto"/>
-              <w:ind w:left="100" w:right="0" w:firstLine="0"/>
-              <w:jc w:val="left"/>
-            </w:pPr>
-          </w:p>
-        </w:tc>
-      </w:tr>
-      <w:tr>
-        <w:trPr>
-          <w:cnfStyle w:val="000000100000" w:firstRow="0" w:lastRow="0" w:firstColumn="0" w:lastColumn="0" w:oddVBand="0" w:evenVBand="0" w:oddHBand="1" w:evenHBand="0" w:firstRowFirstColumn="0" w:firstRowLastColumn="0" w:lastRowFirstColumn="0" w:lastRowLastColumn="0"/>
-          <w:trHeight w:val="349"/>
-        </w:trPr>
-        <w:tc>
-          <w:tcPr>
-            <w:tcW w:w="279" w:type="dxa"/>
-            <w:vMerge/>
-          </w:tcPr>
-          <w:p>
-            <w:pPr>
-              <w:spacing w:after="0" w:line="259" w:lineRule="auto"/>
-              <w:ind w:left="13" w:right="0" w:hanging="11"/>
-              <w:jc w:val="left"/>
-            </w:pPr>
-          </w:p>
-        </w:tc>
-        <w:tc>
-          <w:tcPr>
-            <w:tcW w:w="3260" w:type="dxa"/>
-          </w:tcPr>
-          <w:p>
-            <w:pPr>
-              <w:spacing w:after="0" w:line="259" w:lineRule="auto"/>
-              <w:ind w:left="13" w:right="0" w:hanging="11"/>
-              <w:jc w:val="left"/>
-              <w:rPr>
-                <w:rFonts w:asciiTheme="majorBidi" w:hAnsiTheme="majorBidi" w:cstheme="majorBidi"/>
-              </w:rPr>
-            </w:pPr>
-            <w:r>
-              <w:rPr>
-                <w:rFonts w:asciiTheme="majorBidi" w:hAnsiTheme="majorBidi" w:cstheme="majorBidi"/>
-              </w:rPr>
-              <w:t>U5 - List/Search/Add/ Update and Delete payments for an invoice</w:t>
-            </w:r>
-          </w:p>
-          <w:p>
-            <w:pPr>
-              <w:spacing w:after="0" w:line="259" w:lineRule="auto"/>
-              <w:ind w:left="13" w:right="0" w:hanging="11"/>
-              <w:jc w:val="left"/>
-              <w:rPr>
-                <w:rFonts w:asciiTheme="majorBidi" w:hAnsiTheme="majorBidi" w:cstheme="majorBidi"/>
-              </w:rPr>
-            </w:pPr>
-            <w:r>
-              <w:rPr>
-                <w:rFonts w:asciiTheme="majorBidi" w:hAnsiTheme="majorBidi" w:cstheme="majorBidi"/>
-              </w:rPr>
-              <w:t>1. List Payments</w:t>
-            </w:r>
-            <w:r>
-              <w:rPr>
-                <w:rFonts w:asciiTheme="majorBidi" w:hAnsiTheme="majorBidi" w:cstheme="majorBidi"/>
-              </w:rPr>
-              <w:t xml:space="preserve"> (5 pts)</w:t>
-            </w:r>
-          </w:p>
-          <w:p>
-            <w:pPr>
-              <w:spacing w:after="0" w:line="259" w:lineRule="auto"/>
-              <w:ind w:left="13" w:right="0" w:hanging="11"/>
-              <w:jc w:val="left"/>
-              <w:rPr>
-                <w:rFonts w:asciiTheme="majorBidi" w:hAnsiTheme="majorBidi" w:cstheme="majorBidi"/>
-              </w:rPr>
-            </w:pPr>
-            <w:r>
-              <w:rPr>
-                <w:rFonts w:asciiTheme="majorBidi" w:hAnsiTheme="majorBidi" w:cstheme="majorBidi"/>
-              </w:rPr>
-              <w:t xml:space="preserve">2. </w:t>
-            </w:r>
-            <w:r>
-              <w:rPr>
-                <w:rFonts w:asciiTheme="majorBidi" w:hAnsiTheme="majorBidi" w:cstheme="majorBidi"/>
-              </w:rPr>
-              <w:t xml:space="preserve">Search </w:t>
-            </w:r>
-            <w:r>
-              <w:rPr>
-                <w:rFonts w:asciiTheme="majorBidi" w:hAnsiTheme="majorBidi" w:cstheme="majorBidi"/>
-              </w:rPr>
-              <w:t>Payments</w:t>
-            </w:r>
-            <w:r>
-              <w:rPr>
-                <w:rFonts w:asciiTheme="majorBidi" w:hAnsiTheme="majorBidi" w:cstheme="majorBidi"/>
-              </w:rPr>
-              <w:t xml:space="preserve"> (4 pts)</w:t>
-            </w:r>
-          </w:p>
-          <w:p>
-            <w:pPr>
-              <w:spacing w:after="0" w:line="259" w:lineRule="auto"/>
-              <w:ind w:left="13" w:right="0" w:hanging="11"/>
-              <w:jc w:val="left"/>
-              <w:rPr>
-                <w:rFonts w:asciiTheme="majorBidi" w:hAnsiTheme="majorBidi" w:cstheme="majorBidi"/>
-              </w:rPr>
-            </w:pPr>
-            <w:r>
-              <w:rPr>
-                <w:rFonts w:asciiTheme="majorBidi" w:hAnsiTheme="majorBidi" w:cstheme="majorBidi"/>
-              </w:rPr>
-              <w:t>3. Add Payment</w:t>
-            </w:r>
-            <w:r>
-              <w:rPr>
-                <w:rFonts w:asciiTheme="majorBidi" w:hAnsiTheme="majorBidi" w:cstheme="majorBidi"/>
-              </w:rPr>
-              <w:t xml:space="preserve"> (</w:t>
-            </w:r>
-            <w:r>
-              <w:rPr>
-                <w:rFonts w:asciiTheme="majorBidi" w:hAnsiTheme="majorBidi" w:cstheme="majorBidi"/>
-              </w:rPr>
-              <w:t>8</w:t>
-            </w:r>
-            <w:r>
-              <w:rPr>
-                <w:rFonts w:asciiTheme="majorBidi" w:hAnsiTheme="majorBidi" w:cstheme="majorBidi"/>
-              </w:rPr>
-              <w:t xml:space="preserve"> pts)</w:t>
-            </w:r>
-          </w:p>
-          <w:p>
-            <w:pPr>
-              <w:spacing w:after="0" w:line="259" w:lineRule="auto"/>
-              <w:ind w:left="13" w:right="0" w:hanging="11"/>
-              <w:jc w:val="left"/>
-              <w:rPr>
-                <w:rFonts w:asciiTheme="majorBidi" w:hAnsiTheme="majorBidi" w:cstheme="majorBidi"/>
-              </w:rPr>
-            </w:pPr>
-            <w:r>
-              <w:rPr>
-                <w:rFonts w:asciiTheme="majorBidi" w:hAnsiTheme="majorBidi" w:cstheme="majorBidi"/>
-              </w:rPr>
-              <w:t>4. Update Payment</w:t>
-            </w:r>
-            <w:r>
-              <w:rPr>
-                <w:rFonts w:asciiTheme="majorBidi" w:hAnsiTheme="majorBidi" w:cstheme="majorBidi"/>
-              </w:rPr>
-              <w:t xml:space="preserve"> (</w:t>
-            </w:r>
-            <w:r>
-              <w:rPr>
-                <w:rFonts w:asciiTheme="majorBidi" w:hAnsiTheme="majorBidi" w:cstheme="majorBidi"/>
-              </w:rPr>
-              <w:t>5</w:t>
-            </w:r>
-            <w:r>
-              <w:rPr>
-                <w:rFonts w:asciiTheme="majorBidi" w:hAnsiTheme="majorBidi" w:cstheme="majorBidi"/>
-              </w:rPr>
-              <w:t xml:space="preserve"> pts)</w:t>
-            </w:r>
-          </w:p>
-          <w:p>
-            <w:pPr>
-              <w:spacing w:after="0" w:line="259" w:lineRule="auto"/>
-              <w:ind w:left="13" w:right="0" w:hanging="11"/>
-              <w:jc w:val="left"/>
-              <w:rPr>
-                <w:rFonts w:asciiTheme="majorBidi" w:hAnsiTheme="majorBidi" w:cstheme="majorBidi"/>
-              </w:rPr>
-            </w:pPr>
-            <w:r>
-              <w:rPr>
-                <w:rFonts w:asciiTheme="majorBidi" w:hAnsiTheme="majorBidi" w:cstheme="majorBidi"/>
-              </w:rPr>
-              <w:t>5. Delete Payment</w:t>
-            </w:r>
-            <w:r>
-              <w:rPr>
-                <w:rFonts w:asciiTheme="majorBidi" w:hAnsiTheme="majorBidi" w:cstheme="majorBidi"/>
-              </w:rPr>
-              <w:t xml:space="preserve"> (3 pts)</w:t>
-            </w:r>
-          </w:p>
-        </w:tc>
-        <w:tc>
-          <w:tcPr>
-            <w:tcW w:w="709" w:type="dxa"/>
-          </w:tcPr>
-          <w:p>
-            <w:pPr>
-              <w:spacing w:after="0" w:line="259" w:lineRule="auto"/>
-              <w:ind w:left="0" w:right="41" w:firstLine="0"/>
-              <w:jc w:val="center"/>
-            </w:pPr>
-            <w:r>
-              <w:t>25</w:t>
-            </w:r>
-          </w:p>
-        </w:tc>
-        <w:tc>
-          <w:tcPr>
-            <w:tcW w:w="1276" w:type="dxa"/>
-          </w:tcPr>
-          <w:p>
-            <w:pPr>
-              <w:spacing w:after="0" w:line="259" w:lineRule="auto"/>
-              <w:ind w:left="132" w:right="0" w:firstLine="0"/>
-              <w:jc w:val="center"/>
-            </w:pPr>
-          </w:p>
-        </w:tc>
-        <w:tc>
-          <w:tcPr>
-            <w:tcW w:w="4780" w:type="dxa"/>
-          </w:tcPr>
-          <w:p>
-            <w:pPr>
-              <w:spacing w:after="0" w:line="259" w:lineRule="auto"/>
-              <w:ind w:left="100" w:right="0" w:firstLine="0"/>
-              <w:jc w:val="left"/>
-            </w:pPr>
-          </w:p>
-        </w:tc>
-      </w:tr>
-      <w:tr>
-        <w:trPr>
-          <w:trHeight w:val="349"/>
-        </w:trPr>
-        <w:tc>
-          <w:tcPr>
-            <w:tcW w:w="279" w:type="dxa"/>
-            <w:vMerge/>
-          </w:tcPr>
-          <w:p>
-            <w:pPr>
-              <w:spacing w:after="0" w:line="259" w:lineRule="auto"/>
-              <w:ind w:left="13" w:right="0" w:hanging="11"/>
-              <w:jc w:val="left"/>
-            </w:pPr>
-          </w:p>
-        </w:tc>
-        <w:tc>
-          <w:tcPr>
-            <w:tcW w:w="3260" w:type="dxa"/>
-          </w:tcPr>
-          <w:p>
-            <w:pPr>
-              <w:spacing w:after="0" w:line="259" w:lineRule="auto"/>
-              <w:ind w:left="13" w:right="0" w:hanging="11"/>
-              <w:jc w:val="left"/>
-              <w:rPr>
-                <w:rFonts w:asciiTheme="majorBidi" w:hAnsiTheme="majorBidi" w:cstheme="majorBidi"/>
-              </w:rPr>
-            </w:pPr>
-            <w:r>
-              <w:rPr>
-                <w:rFonts w:asciiTheme="majorBidi" w:hAnsiTheme="majorBidi" w:cstheme="majorBidi"/>
-              </w:rPr>
-              <w:t>U6 - Manage Cashing Cheques</w:t>
-            </w:r>
-          </w:p>
-          <w:p>
-            <w:pPr>
-              <w:spacing w:after="0" w:line="259" w:lineRule="auto"/>
-              <w:ind w:left="13" w:right="0" w:hanging="11"/>
-              <w:jc w:val="left"/>
-              <w:rPr>
-                <w:rFonts w:asciiTheme="majorBidi" w:hAnsiTheme="majorBidi" w:cstheme="majorBidi"/>
-              </w:rPr>
-            </w:pPr>
-            <w:r>
-              <w:rPr>
-                <w:rFonts w:asciiTheme="majorBidi" w:hAnsiTheme="majorBidi" w:cstheme="majorBidi"/>
-              </w:rPr>
-              <w:t>1. Add Cheques Deposit</w:t>
-            </w:r>
-            <w:r>
-              <w:rPr>
-                <w:rFonts w:asciiTheme="majorBidi" w:hAnsiTheme="majorBidi" w:cstheme="majorBidi"/>
-              </w:rPr>
-              <w:t xml:space="preserve"> (10 pts)</w:t>
-            </w:r>
-          </w:p>
-          <w:p>
-            <w:pPr>
-              <w:spacing w:after="0" w:line="259" w:lineRule="auto"/>
-              <w:ind w:left="13" w:right="0" w:hanging="11"/>
-              <w:jc w:val="left"/>
-              <w:rPr>
-                <w:rFonts w:asciiTheme="majorBidi" w:hAnsiTheme="majorBidi" w:cstheme="majorBidi"/>
-              </w:rPr>
-            </w:pPr>
-            <w:r>
-              <w:rPr>
-                <w:rFonts w:asciiTheme="majorBidi" w:hAnsiTheme="majorBidi" w:cstheme="majorBidi"/>
-                <w:lang w:val="fr-FR"/>
-              </w:rPr>
-              <w:t xml:space="preserve">2. List Cheque </w:t>
-            </w:r>
-            <w:r>
-              <w:rPr>
-                <w:rFonts w:asciiTheme="majorBidi" w:hAnsiTheme="majorBidi" w:cstheme="majorBidi"/>
-                <w:lang w:val="en-150"/>
-              </w:rPr>
-              <w:t>Deposits</w:t>
-            </w:r>
-            <w:r>
-              <w:rPr>
-                <w:rFonts w:asciiTheme="majorBidi" w:hAnsiTheme="majorBidi" w:cstheme="majorBidi"/>
-              </w:rPr>
-              <w:t xml:space="preserve"> (5 pts)</w:t>
-            </w:r>
-          </w:p>
-          <w:p>
-            <w:pPr>
-              <w:spacing w:after="0" w:line="259" w:lineRule="auto"/>
-              <w:ind w:left="13" w:right="0" w:hanging="11"/>
-              <w:jc w:val="left"/>
-              <w:rPr>
-                <w:rFonts w:asciiTheme="majorBidi" w:hAnsiTheme="majorBidi" w:cstheme="majorBidi"/>
-                <w:lang w:val="fr-FR"/>
-              </w:rPr>
-            </w:pPr>
-            <w:r>
-              <w:rPr>
-                <w:rFonts w:asciiTheme="majorBidi" w:hAnsiTheme="majorBidi" w:cstheme="majorBidi"/>
-                <w:lang w:val="fr-FR"/>
-              </w:rPr>
-              <w:lastRenderedPageBreak/>
-              <w:t xml:space="preserve">3. </w:t>
-            </w:r>
-            <w:r>
-              <w:rPr>
-                <w:rFonts w:asciiTheme="majorBidi" w:hAnsiTheme="majorBidi" w:cstheme="majorBidi"/>
-              </w:rPr>
-              <w:t>Update Cheques Deposit</w:t>
-            </w:r>
-            <w:r>
-              <w:rPr>
-                <w:rFonts w:asciiTheme="majorBidi" w:hAnsiTheme="majorBidi" w:cstheme="majorBidi"/>
-              </w:rPr>
-              <w:t xml:space="preserve"> (1</w:t>
-            </w:r>
-            <w:r>
-              <w:rPr>
-                <w:rFonts w:asciiTheme="majorBidi" w:hAnsiTheme="majorBidi" w:cstheme="majorBidi"/>
-              </w:rPr>
-              <w:t>5</w:t>
-            </w:r>
-            <w:r>
-              <w:rPr>
-                <w:rFonts w:asciiTheme="majorBidi" w:hAnsiTheme="majorBidi" w:cstheme="majorBidi"/>
-              </w:rPr>
-              <w:t xml:space="preserve"> pts)</w:t>
-            </w:r>
-          </w:p>
-        </w:tc>
-        <w:tc>
-          <w:tcPr>
-            <w:tcW w:w="709" w:type="dxa"/>
-          </w:tcPr>
-          <w:p>
-            <w:pPr>
-              <w:spacing w:after="0" w:line="259" w:lineRule="auto"/>
-              <w:ind w:left="0" w:right="41" w:firstLine="0"/>
-              <w:jc w:val="center"/>
-            </w:pPr>
-            <w:r>
-              <w:lastRenderedPageBreak/>
-              <w:t>30</w:t>
-            </w:r>
-          </w:p>
-        </w:tc>
-        <w:tc>
-          <w:tcPr>
-            <w:tcW w:w="1276" w:type="dxa"/>
-          </w:tcPr>
-          <w:p>
-            <w:pPr>
-              <w:spacing w:after="0" w:line="259" w:lineRule="auto"/>
-              <w:ind w:left="132" w:right="0" w:firstLine="0"/>
-              <w:jc w:val="center"/>
-            </w:pPr>
-          </w:p>
-        </w:tc>
-        <w:tc>
-          <w:tcPr>
-            <w:tcW w:w="4780" w:type="dxa"/>
-          </w:tcPr>
-          <w:p>
-            <w:pPr>
-              <w:spacing w:after="0" w:line="259" w:lineRule="auto"/>
-              <w:ind w:left="100" w:right="0" w:firstLine="0"/>
-              <w:jc w:val="left"/>
-            </w:pPr>
-          </w:p>
-        </w:tc>
-      </w:tr>
-      <w:tr>
-        <w:trPr>
-          <w:cnfStyle w:val="000000100000" w:firstRow="0" w:lastRow="0" w:firstColumn="0" w:lastColumn="0" w:oddVBand="0" w:evenVBand="0" w:oddHBand="1" w:evenHBand="0" w:firstRowFirstColumn="0" w:firstRowLastColumn="0" w:lastRowFirstColumn="0" w:lastRowLastColumn="0"/>
-          <w:trHeight w:val="349"/>
-        </w:trPr>
-        <w:tc>
-          <w:tcPr>
-            <w:tcW w:w="279" w:type="dxa"/>
-            <w:vMerge/>
-          </w:tcPr>
-          <w:p>
-            <w:pPr>
-              <w:spacing w:after="0" w:line="259" w:lineRule="auto"/>
-              <w:ind w:left="13" w:right="0" w:hanging="11"/>
-              <w:jc w:val="left"/>
-            </w:pPr>
-          </w:p>
-        </w:tc>
-        <w:tc>
-          <w:tcPr>
-            <w:tcW w:w="3260" w:type="dxa"/>
-          </w:tcPr>
-          <w:p>
-            <w:pPr>
-              <w:spacing w:after="0" w:line="259" w:lineRule="auto"/>
-              <w:ind w:left="13" w:right="0" w:hanging="11"/>
-              <w:jc w:val="left"/>
-              <w:rPr>
-                <w:rFonts w:asciiTheme="majorBidi" w:hAnsiTheme="majorBidi" w:cstheme="majorBidi"/>
-              </w:rPr>
-            </w:pPr>
-            <w:r>
-              <w:t>U7 - Invoices Report</w:t>
-            </w:r>
-          </w:p>
-        </w:tc>
-        <w:tc>
-          <w:tcPr>
-            <w:tcW w:w="709" w:type="dxa"/>
-          </w:tcPr>
-          <w:p>
-            <w:pPr>
-              <w:spacing w:after="0" w:line="259" w:lineRule="auto"/>
-              <w:ind w:left="0" w:right="41" w:firstLine="0"/>
-              <w:jc w:val="center"/>
-            </w:pPr>
-            <w:r>
-              <w:t>10</w:t>
-            </w:r>
-          </w:p>
-        </w:tc>
-        <w:tc>
-          <w:tcPr>
-            <w:tcW w:w="1276" w:type="dxa"/>
-          </w:tcPr>
-          <w:p>
-            <w:pPr>
-              <w:spacing w:after="0" w:line="259" w:lineRule="auto"/>
-              <w:ind w:left="132" w:right="0" w:firstLine="0"/>
-              <w:jc w:val="center"/>
-            </w:pPr>
-          </w:p>
-        </w:tc>
-        <w:tc>
-          <w:tcPr>
-            <w:tcW w:w="4780" w:type="dxa"/>
-          </w:tcPr>
-          <w:p>
-            <w:pPr>
-              <w:spacing w:after="0" w:line="259" w:lineRule="auto"/>
-              <w:ind w:left="100" w:right="0" w:firstLine="0"/>
-              <w:jc w:val="left"/>
-            </w:pPr>
-          </w:p>
-        </w:tc>
-      </w:tr>
-      <w:tr>
-        <w:trPr>
-          <w:trHeight w:val="349"/>
-        </w:trPr>
-        <w:tc>
-          <w:tcPr>
-            <w:tcW w:w="279" w:type="dxa"/>
-            <w:vMerge/>
-          </w:tcPr>
-          <w:p>
-            <w:pPr>
-              <w:spacing w:after="0" w:line="259" w:lineRule="auto"/>
-              <w:ind w:left="13" w:right="0" w:hanging="11"/>
-              <w:jc w:val="left"/>
-            </w:pPr>
-          </w:p>
-        </w:tc>
-        <w:tc>
-          <w:tcPr>
-            <w:tcW w:w="3260" w:type="dxa"/>
-          </w:tcPr>
-          <w:p>
-            <w:pPr>
-              <w:spacing w:after="0" w:line="259" w:lineRule="auto"/>
-              <w:ind w:left="13" w:right="0" w:hanging="11"/>
-              <w:jc w:val="left"/>
-              <w:rPr>
-                <w:rFonts w:asciiTheme="majorBidi" w:hAnsiTheme="majorBidi" w:cstheme="majorBidi"/>
-              </w:rPr>
-            </w:pPr>
-            <w:r>
-              <w:t>U8 - Cheques Report</w:t>
+              <w:t xml:space="preserve"> (no partial grade).</w:t>
             </w:r>
           </w:p>
         </w:tc>
@@ -2300,6 +1623,7 @@
               <w:ind w:left="107" w:right="76" w:hanging="11"/>
             </w:pPr>
             <w:r>
+              <w:lastRenderedPageBreak/>
               <w:t xml:space="preserve">Copying and/or plagiarism or not being able to explain or answer questions about the implementation </w:t>
             </w:r>
           </w:p>
@@ -2620,13 +1944,8 @@
         <w:spacing w:before="240" w:after="120"/>
       </w:pPr>
       <w:r>
-        <w:t xml:space="preserve">Navigate by </w:t>
+        <w:t>Navigate by Juz</w:t>
       </w:r>
-      <w:proofErr w:type="spellStart"/>
-      <w:r>
-        <w:t>Juz</w:t>
-      </w:r>
-      <w:proofErr w:type="spellEnd"/>
     </w:p>
     <w:p>
       <w:pPr>
@@ -3071,7 +2390,7 @@
         <v:path o:extrusionok="f" gradientshapeok="t" o:connecttype="rect"/>
         <o:lock v:ext="edit" aspectratio="t"/>
       </v:shapetype>
-      <v:shape id="_x0000_i1070" type="#_x0000_t75" style="width:14pt;height:14pt;visibility:visible" o:bullet="t">
+      <v:shape id="_x0000_i1096" type="#_x0000_t75" style="width:14pt;height:14pt;visibility:visible" o:bullet="t">
         <v:imagedata r:id="rId1" o:title=""/>
       </v:shape>
     </w:pict>

</xml_diff>